<commit_message>
In git, classify Word files as type binary
</commit_message>
<xml_diff>
--- a/$repo-contents.docx
+++ b/$repo-contents.docx
@@ -58,13 +58,7 @@
         </w:numPr>
       </w:pPr>
       <w:r>
-        <w:t xml:space="preserve">WWN’s </w:t>
-      </w:r>
-      <w:r>
-        <w:t>CSS and JavaScript files</w:t>
-      </w:r>
-      <w:r>
-        <w:t>.  For a WWN web-page, these f</w:t>
+        <w:t>WWN’s CSS and JavaScript files.  For a WWN web-page, these f</w:t>
       </w:r>
       <w:r>
         <w:t xml:space="preserve">iles </w:t>
@@ -272,19 +266,7 @@
         </w:numPr>
       </w:pPr>
       <w:r>
-        <w:t>Th</w:t>
-      </w:r>
-      <w:r>
-        <w:t xml:space="preserve">ose Word docs are also </w:t>
-      </w:r>
-      <w:r>
-        <w:t>on the WWN web-</w:t>
-      </w:r>
-      <w:r>
-        <w:t>site</w:t>
-      </w:r>
-      <w:r>
-        <w:t>, as WWN web-pages.</w:t>
+        <w:t>Those Word docs are also on the WWN web-site, as WWN web-pages.</w:t>
       </w:r>
     </w:p>
     <w:p>
@@ -548,6 +530,9 @@
       </w:pPr>
       <w:r>
         <w:t>This file contains a script that generates Word HTML for specified Word docs</w:t>
+      </w:r>
+      <w:r>
+        <w:t xml:space="preserve"> </w:t>
       </w:r>
     </w:p>
     <w:sectPr>
@@ -1762,6 +1747,7 @@
   <w:style w:type="character" w:default="1" w:styleId="DefaultParagraphFont">
     <w:name w:val="Default Paragraph Font"/>
     <w:uiPriority w:val="1"/>
+    <w:semiHidden/>
     <w:unhideWhenUsed/>
   </w:style>
   <w:style w:type="table" w:default="1" w:styleId="TableNormal">

</xml_diff>